<commit_message>
Update Examen completo IBSO - 2024 (TI + DA + BI)-RESPUESTAS.docx
</commit_message>
<xml_diff>
--- a/files/Examen completo IBSO - 2024 (TI + DA + BI)-RESPUESTAS.docx
+++ b/files/Examen completo IBSO - 2024 (TI + DA + BI)-RESPUESTAS.docx
@@ -96,16 +96,8 @@
         <w:rPr>
           <w:rFonts w:ascii="Aptos" w:hAnsi="Aptos"/>
         </w:rPr>
-        <w:t xml:space="preserve"># de </w:t>
-      </w:r>
-      <w:proofErr w:type="gramStart"/>
-      <w:r>
-        <w:rPr>
-          <w:rFonts w:ascii="Aptos" w:hAnsi="Aptos"/>
-        </w:rPr>
-        <w:t>ticket</w:t>
-      </w:r>
-      <w:proofErr w:type="gramEnd"/>
+        <w:t># de ticket</w:t>
+      </w:r>
     </w:p>
     <w:p>
       <w:pPr>
@@ -466,28 +458,18 @@
           <w:bCs/>
         </w:rPr>
         <w:lastRenderedPageBreak/>
-        <w:t xml:space="preserve">Desarrollo de visualizaciones en </w:t>
-      </w:r>
-      <w:proofErr w:type="gramStart"/>
+        <w:t xml:space="preserve">Desarrollo de visualizaciones en Business </w:t>
+      </w:r>
+      <w:proofErr w:type="spellStart"/>
       <w:r>
         <w:rPr>
           <w:rFonts w:ascii="Aptos" w:hAnsi="Aptos"/>
           <w:b/>
           <w:bCs/>
         </w:rPr>
-        <w:t xml:space="preserve">Business </w:t>
-      </w:r>
-      <w:proofErr w:type="spellStart"/>
-      <w:r>
-        <w:rPr>
-          <w:rFonts w:ascii="Aptos" w:hAnsi="Aptos"/>
-          <w:b/>
-          <w:bCs/>
-        </w:rPr>
         <w:t>Intelligence</w:t>
       </w:r>
       <w:proofErr w:type="spellEnd"/>
-      <w:proofErr w:type="gramEnd"/>
     </w:p>
     <w:p>
       <w:pPr>
@@ -825,33 +807,15 @@
           <w:highlight w:val="yellow"/>
           <w:lang w:eastAsia="es-MX"/>
         </w:rPr>
-        <w:t xml:space="preserve">Tabla </w:t>
-      </w:r>
-      <w:proofErr w:type="gramStart"/>
+        <w:t>Tabla 1.</w:t>
+      </w:r>
       <w:r>
         <w:rPr>
           <w:rFonts w:ascii="Roboto" w:eastAsia="Times New Roman" w:hAnsi="Roboto" w:cs="Times New Roman"/>
           <w:highlight w:val="yellow"/>
           <w:lang w:eastAsia="es-MX"/>
         </w:rPr>
-        <w:t>1.</w:t>
-      </w:r>
-      <w:r>
-        <w:rPr>
-          <w:rFonts w:ascii="Roboto" w:eastAsia="Times New Roman" w:hAnsi="Roboto" w:cs="Times New Roman"/>
-          <w:highlight w:val="yellow"/>
-          <w:lang w:eastAsia="es-MX"/>
-        </w:rPr>
-        <w:t>Materiales</w:t>
-      </w:r>
-      <w:proofErr w:type="gramEnd"/>
-      <w:r>
-        <w:rPr>
-          <w:rFonts w:ascii="Roboto" w:eastAsia="Times New Roman" w:hAnsi="Roboto" w:cs="Times New Roman"/>
-          <w:highlight w:val="yellow"/>
-          <w:lang w:eastAsia="es-MX"/>
-        </w:rPr>
-        <w:t xml:space="preserve"> que han escaseado a lo largo del histórico y sus respectivas fechas son los siguientes </w:t>
+        <w:t xml:space="preserve">Materiales que han escaseado a lo largo del histórico y sus respectivas fechas son los siguientes </w:t>
       </w:r>
       <w:r>
         <w:rPr>
@@ -1887,23 +1851,7 @@
           <w:rFonts w:ascii="Aptos" w:hAnsi="Aptos"/>
           <w:highlight w:val="yellow"/>
         </w:rPr>
-        <w:t xml:space="preserve">Grafico 2. </w:t>
-      </w:r>
-      <w:proofErr w:type="gramStart"/>
-      <w:r>
-        <w:rPr>
-          <w:rFonts w:ascii="Aptos" w:hAnsi="Aptos"/>
-          <w:highlight w:val="yellow"/>
-        </w:rPr>
-        <w:t>Comportamiento  del</w:t>
-      </w:r>
-      <w:proofErr w:type="gramEnd"/>
-      <w:r>
-        <w:rPr>
-          <w:rFonts w:ascii="Aptos" w:hAnsi="Aptos"/>
-          <w:highlight w:val="yellow"/>
-        </w:rPr>
-        <w:t xml:space="preserve"> material </w:t>
+        <w:t xml:space="preserve">Grafico 2. Comportamiento  del material </w:t>
       </w:r>
       <w:r>
         <w:rPr>
@@ -2007,23 +1955,7 @@
           <w:rFonts w:ascii="Aptos" w:hAnsi="Aptos"/>
           <w:highlight w:val="yellow"/>
         </w:rPr>
-        <w:t xml:space="preserve"> </w:t>
-      </w:r>
-      <w:proofErr w:type="gramStart"/>
-      <w:r>
-        <w:rPr>
-          <w:rFonts w:ascii="Aptos" w:hAnsi="Aptos"/>
-          <w:highlight w:val="yellow"/>
-        </w:rPr>
-        <w:t>al  primer</w:t>
-      </w:r>
-      <w:proofErr w:type="gramEnd"/>
-      <w:r>
-        <w:rPr>
-          <w:rFonts w:ascii="Aptos" w:hAnsi="Aptos"/>
-          <w:highlight w:val="yellow"/>
-        </w:rPr>
-        <w:t xml:space="preserve"> trimestre(T1)  </w:t>
+        <w:t xml:space="preserve"> al  primer trimestre(T1)  </w:t>
       </w:r>
       <w:r>
         <w:rPr>
@@ -3230,7 +3162,6 @@
         <w:t xml:space="preserve">Durante los próximos 12 meses, la interacción entre IBSO y el cliente debería ser continua, colaborativa y enfocada en alcanzar los objetivos de negocio mediante la implementación efectiva de soluciones de analítica y </w:t>
       </w:r>
       <w:proofErr w:type="spellStart"/>
-      <w:proofErr w:type="gramStart"/>
       <w:r>
         <w:rPr>
           <w:rFonts w:ascii="Aptos" w:hAnsi="Aptos"/>
@@ -3255,7 +3186,6 @@
         <w:t>intelligence</w:t>
       </w:r>
       <w:proofErr w:type="spellEnd"/>
-      <w:proofErr w:type="gramEnd"/>
       <w:r>
         <w:rPr>
           <w:rFonts w:ascii="Aptos" w:hAnsi="Aptos"/>
@@ -4613,23 +4543,13 @@
           <w:bCs/>
         </w:rPr>
       </w:pPr>
-      <w:proofErr w:type="gramStart"/>
       <w:r>
         <w:rPr>
           <w:rFonts w:ascii="Aptos" w:hAnsi="Aptos"/>
           <w:b/>
           <w:bCs/>
         </w:rPr>
-        <w:t>Elementos a utilizar</w:t>
-      </w:r>
-      <w:proofErr w:type="gramEnd"/>
-      <w:r>
-        <w:rPr>
-          <w:rFonts w:ascii="Aptos" w:hAnsi="Aptos"/>
-          <w:b/>
-          <w:bCs/>
-        </w:rPr>
-        <w:t xml:space="preserve">: </w:t>
+        <w:t xml:space="preserve">Elementos a utilizar: </w:t>
       </w:r>
     </w:p>
     <w:p>
@@ -5039,14 +4959,7 @@
         <w:rPr>
           <w:rFonts w:ascii="Aptos" w:hAnsi="Aptos"/>
         </w:rPr>
-        <w:t xml:space="preserve">La información del ERP del cliente vive en un data center controlado por un proveedor, con reglas que no permiten adicionar campos, columnas, construir tablas o extraer información. ¿Qué pasos harías para pasar de la información en el ERP, cruzar y transformarla, y mandarla a una herramienta de </w:t>
-      </w:r>
-      <w:proofErr w:type="gramStart"/>
-      <w:r>
-        <w:rPr>
-          <w:rFonts w:ascii="Aptos" w:hAnsi="Aptos"/>
-        </w:rPr>
-        <w:t xml:space="preserve">Business </w:t>
+        <w:t xml:space="preserve">La información del ERP del cliente vive en un data center controlado por un proveedor, con reglas que no permiten adicionar campos, columnas, construir tablas o extraer información. ¿Qué pasos harías para pasar de la información en el ERP, cruzar y transformarla, y mandarla a una herramienta de Business </w:t>
       </w:r>
       <w:proofErr w:type="spellStart"/>
       <w:r>
@@ -5056,7 +4969,6 @@
         <w:t>Intelligence</w:t>
       </w:r>
       <w:proofErr w:type="spellEnd"/>
-      <w:proofErr w:type="gramEnd"/>
       <w:r>
         <w:rPr>
           <w:rFonts w:ascii="Aptos" w:hAnsi="Aptos"/>
@@ -5320,23 +5232,7 @@
           <w:rFonts w:ascii="Aptos" w:hAnsi="Aptos"/>
           <w:highlight w:val="yellow"/>
         </w:rPr>
-        <w:t xml:space="preserve">Yo pienso </w:t>
-      </w:r>
-      <w:proofErr w:type="gramStart"/>
-      <w:r>
-        <w:rPr>
-          <w:rFonts w:ascii="Aptos" w:hAnsi="Aptos"/>
-          <w:highlight w:val="yellow"/>
-        </w:rPr>
-        <w:t>que</w:t>
-      </w:r>
-      <w:proofErr w:type="gramEnd"/>
-      <w:r>
-        <w:rPr>
-          <w:rFonts w:ascii="Aptos" w:hAnsi="Aptos"/>
-          <w:highlight w:val="yellow"/>
-        </w:rPr>
-        <w:t xml:space="preserve"> para ayudar a tomar la decisión</w:t>
+        <w:t>Yo pienso que para ayudar a tomar la decisión</w:t>
       </w:r>
       <w:r>
         <w:rPr>
@@ -5427,15 +5323,7 @@
           <w:rFonts w:ascii="Aptos" w:hAnsi="Aptos"/>
           <w:highlight w:val="yellow"/>
         </w:rPr>
-        <w:t xml:space="preserve"> evitar afectar el rendimiento del servidor de producción al conectar una herramienta de </w:t>
-      </w:r>
-      <w:proofErr w:type="gramStart"/>
-      <w:r>
-        <w:rPr>
-          <w:rFonts w:ascii="Aptos" w:hAnsi="Aptos"/>
-          <w:highlight w:val="yellow"/>
-        </w:rPr>
-        <w:t xml:space="preserve">Business </w:t>
+        <w:t xml:space="preserve"> evitar afectar el rendimiento del servidor de producción al conectar una herramienta de Business </w:t>
       </w:r>
       <w:proofErr w:type="spellStart"/>
       <w:r>
@@ -5446,7 +5334,6 @@
         <w:t>Intelligence</w:t>
       </w:r>
       <w:proofErr w:type="spellEnd"/>
-      <w:proofErr w:type="gramEnd"/>
       <w:r>
         <w:rPr>
           <w:rFonts w:ascii="Aptos" w:hAnsi="Aptos"/>
@@ -5737,14 +5624,21 @@
           <w:rFonts w:ascii="Aptos" w:hAnsi="Aptos"/>
           <w:highlight w:val="yellow"/>
         </w:rPr>
-        <w:t xml:space="preserve">Para resolver este problema </w:t>
-      </w:r>
-      <w:r>
-        <w:rPr>
-          <w:rFonts w:ascii="Aptos" w:hAnsi="Aptos"/>
-          <w:highlight w:val="yellow"/>
-        </w:rPr>
-        <w:t xml:space="preserve">se debe seguir una estrategia de optimización. Primero, es crucial revisar y analizar el </w:t>
+        <w:t>P</w:t>
+      </w:r>
+      <w:r>
+        <w:rPr>
+          <w:rFonts w:ascii="Aptos" w:hAnsi="Aptos"/>
+          <w:highlight w:val="yellow"/>
+        </w:rPr>
+        <w:t xml:space="preserve">ienso que la mejor manera de resolver se </w:t>
+      </w:r>
+      <w:r>
+        <w:rPr>
+          <w:rFonts w:ascii="Aptos" w:hAnsi="Aptos"/>
+          <w:highlight w:val="yellow"/>
+        </w:rPr>
+        <w:t xml:space="preserve"> debe seguir una estrategia de optimización. Primero, es crucial revisar y analizar el </w:t>
       </w:r>
       <w:proofErr w:type="spellStart"/>
       <w:r>
@@ -5898,7 +5792,37 @@
           <w:rFonts w:ascii="Aptos" w:hAnsi="Aptos"/>
           <w:highlight w:val="yellow"/>
         </w:rPr>
-        <w:t>Para abordar la preocupación del cliente sobre la falta de coherencia en los resultados de los tableros de BI, primero me sumergiría en una investigación exhaustiva para identificar la causa subyacente del problema. Esto implicaría entrevistar al cliente para comprender completamente la naturaleza de las discrepancias y cualquier cambio reciente en los datos o configuraciones. Luego, verificaría los datos en la fuente para asegurarme de que estén intactos y no hayan sido afectados por errores de procesamiento. Paralelamente, revisaría los registros de los procesos ETL para detectar posibles fallos o inconsistencias durante la carga y transformación de los datos. Posteriormente, inspeccionaría detenidamente la configuración de los tableros de BI para identificar cualquier ajuste inadvertido que pudiera haber alterado los resultados. Una vez identificada la causa raíz, procedería a implementar las correcciones necesarias, ya sea rectificando los datos en la fuente, ajustando los procesos ETL o corrigiendo la configuración del tablero. Finalmente, mantendría una comunicación clara y continua con el cliente, informándole sobre las acciones tomadas y proporcionando cualquier seguimiento necesario para garantizar que el problema se resuelva de manera satisfactoria y se eviten recurrencias futuras.</w:t>
+        <w:t xml:space="preserve">La mejor manera de atender </w:t>
+      </w:r>
+      <w:proofErr w:type="spellStart"/>
+      <w:r>
+        <w:rPr>
+          <w:rFonts w:ascii="Aptos" w:hAnsi="Aptos"/>
+          <w:highlight w:val="yellow"/>
+        </w:rPr>
+        <w:t>al</w:t>
+      </w:r>
+      <w:proofErr w:type="spellEnd"/>
+      <w:r>
+        <w:rPr>
+          <w:rFonts w:ascii="Aptos" w:hAnsi="Aptos"/>
+          <w:highlight w:val="yellow"/>
+        </w:rPr>
+        <w:t xml:space="preserve">  cliente </w:t>
+      </w:r>
+      <w:r>
+        <w:rPr>
+          <w:rFonts w:ascii="Aptos" w:hAnsi="Aptos"/>
+          <w:highlight w:val="yellow"/>
+        </w:rPr>
+        <w:t xml:space="preserve">acerca de </w:t>
+      </w:r>
+      <w:r>
+        <w:rPr>
+          <w:rFonts w:ascii="Aptos" w:hAnsi="Aptos"/>
+          <w:highlight w:val="yellow"/>
+        </w:rPr>
+        <w:t xml:space="preserve"> la falta de coherencia en los resultados de los tableros de BI, primero me sumergiría en una investigación exhaustiva para identificar la causa subyacente del problema. Esto implicaría entrevistar al cliente para comprender completamente la naturaleza de las discrepancias y cualquier cambio reciente en los datos o configuraciones. Luego, verificaría los datos en la fuente para asegurarme de que estén intactos y no hayan sido afectados por errores de procesamiento. Paralelamente, revisaría los registros de los procesos ETL para detectar posibles fallos o inconsistencias durante la carga y transformación de los datos. Posteriormente, inspeccionaría detenidamente la configuración de los tableros de BI para identificar cualquier ajuste inadvertido que pudiera haber alterado los resultados. Una vez identificada la causa raíz, procedería a implementar las correcciones necesarias, ya sea rectificando los datos en la fuente, ajustando los procesos ETL o corrigiendo la configuración del tablero. Finalmente, mantendría una comunicación clara y continua con el cliente, informándole sobre las acciones tomadas y proporcionando cualquier seguimiento necesario para garantizar que el problema se resuelva de manera satisfactoria y se eviten recurrencias futuras.</w:t>
       </w:r>
     </w:p>
     <w:p>
@@ -5943,7 +5867,14 @@
           <w:rFonts w:ascii="Aptos" w:hAnsi="Aptos"/>
           <w:highlight w:val="yellow"/>
         </w:rPr>
-        <w:t xml:space="preserve">Para garantizar la seguridad de la información del cliente, tanto en servidores físicos como en la nube, es esencial adoptar una serie de mejores prácticas que aborden múltiples dimensiones de la seguridad. Primero, se debe implementar el cifrado de datos en reposo y en tránsito, utilizando certificados SSL/TLS para proteger las comunicaciones web. La gestión de acceso debe reforzarse mediante la autenticación </w:t>
+        <w:t xml:space="preserve">Existen hoy en día ciertos requerimientos para garantizar </w:t>
+      </w:r>
+      <w:r>
+        <w:rPr>
+          <w:rFonts w:ascii="Aptos" w:hAnsi="Aptos"/>
+          <w:highlight w:val="yellow"/>
+        </w:rPr>
+        <w:t xml:space="preserve"> la seguridad de la información del cliente, tanto en servidores físicos como en la nube, es esencial adoptar una serie de mejores prácticas que aborden múltiples dimensiones de la seguridad. Primero, se debe implementar el cifrado de datos en reposo y en tránsito, utilizando certificados SSL/TLS para proteger las comunicaciones web. La gestión de acceso debe reforzarse mediante la autenticación </w:t>
       </w:r>
       <w:proofErr w:type="spellStart"/>
       <w:r>
@@ -5959,23 +5890,7 @@
           <w:rFonts w:ascii="Aptos" w:hAnsi="Aptos"/>
           <w:highlight w:val="yellow"/>
         </w:rPr>
-        <w:t xml:space="preserve"> (MFA) asegurando además el uso de contraseñas fuertes. En el entorno de la nube, es crucial seleccionar proveedores confiables y configurar adecuadamente los servicios, realizando auditorías regulares y asegurando la seguridad de los contenedores. El monitoreo continuo y la auditoría de actividades permiten detectar y responder rápidamente a incidentes de seguridad. La protección contra </w:t>
-      </w:r>
-      <w:proofErr w:type="gramStart"/>
-      <w:r>
-        <w:rPr>
-          <w:rFonts w:ascii="Aptos" w:hAnsi="Aptos"/>
-          <w:highlight w:val="yellow"/>
-        </w:rPr>
-        <w:t>malware</w:t>
-      </w:r>
-      <w:proofErr w:type="gramEnd"/>
-      <w:r>
-        <w:rPr>
-          <w:rFonts w:ascii="Aptos" w:hAnsi="Aptos"/>
-          <w:highlight w:val="yellow"/>
-        </w:rPr>
-        <w:t xml:space="preserve"> y amenazas debe incluir el uso de software </w:t>
+        <w:t xml:space="preserve"> (MFA) asegurando además el uso de contraseñas fuertes. En el entorno de la nube, es crucial seleccionar proveedores confiables y configurar adecuadamente los servicios, realizando auditorías regulares y asegurando la seguridad de los contenedores. El monitoreo continuo y la auditoría de actividades permiten detectar y responder rápidamente a incidentes de seguridad. La protección contra malware y amenazas debe incluir el uso de software </w:t>
       </w:r>
       <w:proofErr w:type="spellStart"/>
       <w:r>
@@ -6251,7 +6166,6 @@
           <w:rFonts w:ascii="Aptos" w:hAnsi="Aptos"/>
           <w:highlight w:val="yellow"/>
         </w:rPr>
-        <w:lastRenderedPageBreak/>
         <w:t>Objetivo:</w:t>
       </w:r>
     </w:p>
@@ -6269,15 +6183,7 @@
           <w:rFonts w:ascii="Aptos" w:hAnsi="Aptos"/>
           <w:highlight w:val="yellow"/>
         </w:rPr>
-        <w:t xml:space="preserve">Desarrollar un tablero de </w:t>
-      </w:r>
-      <w:proofErr w:type="gramStart"/>
-      <w:r>
-        <w:rPr>
-          <w:rFonts w:ascii="Aptos" w:hAnsi="Aptos"/>
-          <w:highlight w:val="yellow"/>
-        </w:rPr>
-        <w:t xml:space="preserve">Business </w:t>
+        <w:t xml:space="preserve">Desarrollar un tablero de Business </w:t>
       </w:r>
       <w:proofErr w:type="spellStart"/>
       <w:r>
@@ -6288,7 +6194,6 @@
         <w:t>Intelligence</w:t>
       </w:r>
       <w:proofErr w:type="spellEnd"/>
-      <w:proofErr w:type="gramEnd"/>
       <w:r>
         <w:rPr>
           <w:rFonts w:ascii="Aptos" w:hAnsi="Aptos"/>
@@ -6887,23 +6792,7 @@
           <w:rFonts w:ascii="Aptos" w:hAnsi="Aptos"/>
           <w:highlight w:val="yellow"/>
         </w:rPr>
-        <w:t xml:space="preserve"> </w:t>
-      </w:r>
-      <w:proofErr w:type="gramStart"/>
-      <w:r>
-        <w:rPr>
-          <w:rFonts w:ascii="Aptos" w:hAnsi="Aptos"/>
-          <w:highlight w:val="yellow"/>
-        </w:rPr>
-        <w:t>Herramientas a Utilizar</w:t>
-      </w:r>
-      <w:proofErr w:type="gramEnd"/>
-      <w:r>
-        <w:rPr>
-          <w:rFonts w:ascii="Aptos" w:hAnsi="Aptos"/>
-          <w:highlight w:val="yellow"/>
-        </w:rPr>
-        <w:t>:</w:t>
+        <w:t xml:space="preserve"> Herramientas a Utilizar:</w:t>
       </w:r>
     </w:p>
     <w:p>

</xml_diff>